<commit_message>
leave and samples of sql
</commit_message>
<xml_diff>
--- a/app/Views/documents/leave_template.docx
+++ b/app/Views/documents/leave_template.docx
@@ -1068,7 +1068,21 @@
         <w:rPr>
           <w:rFonts w:ascii="Batang" w:eastAsia="Batang" w:hAnsi="Batang"/>
         </w:rPr>
-        <w:t xml:space="preserve"> naga </w:t>
+        <w:t xml:space="preserve"> </w:t>
+      </w:r>
+      <w:proofErr w:type="spellStart"/>
+      <w:r>
+        <w:rPr>
+          <w:rFonts w:ascii="Batang" w:eastAsia="Batang" w:hAnsi="Batang"/>
+        </w:rPr>
+        <w:t>naga</w:t>
+      </w:r>
+      <w:proofErr w:type="spellEnd"/>
+      <w:r>
+        <w:rPr>
+          <w:rFonts w:ascii="Batang" w:eastAsia="Batang" w:hAnsi="Batang"/>
+        </w:rPr>
+        <w:t xml:space="preserve"> </w:t>
       </w:r>
       <w:proofErr w:type="spellStart"/>
       <w:r>
@@ -1202,19 +1216,44 @@
           <w:b/>
         </w:rPr>
       </w:pPr>
+      <w:proofErr w:type="spellStart"/>
       <w:r>
         <w:rPr>
           <w:rFonts w:eastAsia="Batang"/>
           <w:b/>
         </w:rPr>
-        <w:t xml:space="preserve">Faysal Maxamed </w:t>
-      </w:r>
-      <w:proofErr w:type="spellStart"/>
+        <w:t>Faysal</w:t>
+      </w:r>
+      <w:proofErr w:type="spellEnd"/>
       <w:r>
         <w:rPr>
           <w:rFonts w:eastAsia="Batang"/>
           <w:b/>
         </w:rPr>
+        <w:t xml:space="preserve"> </w:t>
+      </w:r>
+      <w:proofErr w:type="spellStart"/>
+      <w:r>
+        <w:rPr>
+          <w:rFonts w:eastAsia="Batang"/>
+          <w:b/>
+        </w:rPr>
+        <w:t>Maxamed</w:t>
+      </w:r>
+      <w:proofErr w:type="spellEnd"/>
+      <w:r>
+        <w:rPr>
+          <w:rFonts w:eastAsia="Batang"/>
+          <w:b/>
+        </w:rPr>
+        <w:t xml:space="preserve"> </w:t>
+      </w:r>
+      <w:proofErr w:type="spellStart"/>
+      <w:r>
+        <w:rPr>
+          <w:rFonts w:eastAsia="Batang"/>
+          <w:b/>
+        </w:rPr>
         <w:t>Xaashi</w:t>
       </w:r>
       <w:proofErr w:type="spellEnd"/>
@@ -1225,6 +1264,8 @@
         </w:rPr>
         <w:t>,</w:t>
       </w:r>
+      <w:bookmarkStart w:id="0" w:name="_GoBack"/>
+      <w:bookmarkEnd w:id="0"/>
     </w:p>
     <w:p>
       <w:pPr>
@@ -1324,14 +1365,10 @@
       <w:proofErr w:type="spellEnd"/>
     </w:p>
     <w:sectPr>
-      <w:headerReference w:type="even" r:id="rId8"/>
-      <w:headerReference w:type="default" r:id="rId9"/>
-      <w:footerReference w:type="even" r:id="rId10"/>
-      <w:footerReference w:type="default" r:id="rId11"/>
-      <w:headerReference w:type="first" r:id="rId12"/>
-      <w:footerReference w:type="first" r:id="rId13"/>
+      <w:headerReference w:type="default" r:id="rId8"/>
+      <w:footerReference w:type="default" r:id="rId9"/>
       <w:pgSz w:w="11907" w:h="16839" w:code="9"/>
-      <w:pgMar w:top="1152" w:right="1440" w:bottom="1440" w:left="1440" w:header="576" w:footer="1008" w:gutter="0"/>
+      <w:pgMar w:top="516" w:right="1440" w:bottom="1440" w:left="1440" w:header="576" w:footer="1008" w:gutter="0"/>
       <w:cols w:space="720"/>
       <w:docGrid w:linePitch="360"/>
     </w:sectPr>
@@ -1359,16 +1396,6 @@
 </file>
 
 <file path=word/footer1.xml><?xml version="1.0" encoding="utf-8"?>
-<w:ftr xmlns:wpc="http://schemas.microsoft.com/office/word/2010/wordprocessingCanvas" xmlns:cx="http://schemas.microsoft.com/office/drawing/2014/chartex" xmlns:mc="http://schemas.openxmlformats.org/markup-compatibility/2006" xmlns:o="urn:schemas-microsoft-com:office:office" xmlns:r="http://schemas.openxmlformats.org/officeDocument/2006/relationships" xmlns:m="http://schemas.openxmlformats.org/officeDocument/2006/math" xmlns:v="urn:schemas-microsoft-com:vml" xmlns:wp14="http://schemas.microsoft.com/office/word/2010/wordprocessingDrawing" xmlns:wp="http://schemas.openxmlformats.org/drawingml/2006/wordprocessingDrawing" xmlns:w10="urn:schemas-microsoft-com:office:word" xmlns:w="http://schemas.openxmlformats.org/wordprocessingml/2006/main" xmlns:w14="http://schemas.microsoft.com/office/word/2010/wordml" xmlns:w15="http://schemas.microsoft.com/office/word/2012/wordml" xmlns:w16se="http://schemas.microsoft.com/office/word/2015/wordml/symex" xmlns:wpg="http://schemas.microsoft.com/office/word/2010/wordprocessingGroup" xmlns:wpi="http://schemas.microsoft.com/office/word/2010/wordprocessingInk" xmlns:wne="http://schemas.microsoft.com/office/word/2006/wordml" xmlns:wps="http://schemas.microsoft.com/office/word/2010/wordprocessingShape" mc:Ignorable="w14 w15 w16se wp14">
-  <w:p>
-    <w:pPr>
-      <w:pStyle w:val="Footer"/>
-    </w:pPr>
-  </w:p>
-</w:ftr>
-</file>
-
-<file path=word/footer2.xml><?xml version="1.0" encoding="utf-8"?>
 <w:ftr xmlns:wpc="http://schemas.microsoft.com/office/word/2010/wordprocessingCanvas" xmlns:cx="http://schemas.microsoft.com/office/drawing/2014/chartex" xmlns:mc="http://schemas.openxmlformats.org/markup-compatibility/2006" xmlns:o="urn:schemas-microsoft-com:office:office" xmlns:r="http://schemas.openxmlformats.org/officeDocument/2006/relationships" xmlns:m="http://schemas.openxmlformats.org/officeDocument/2006/math" xmlns:v="urn:schemas-microsoft-com:vml" xmlns:wp14="http://schemas.microsoft.com/office/word/2010/wordprocessingDrawing" xmlns:wp="http://schemas.openxmlformats.org/drawingml/2006/wordprocessingDrawing" xmlns:w10="urn:schemas-microsoft-com:office:word" xmlns:w="http://schemas.openxmlformats.org/wordprocessingml/2006/main" xmlns:w14="http://schemas.microsoft.com/office/word/2010/wordml" xmlns:w15="http://schemas.microsoft.com/office/word/2012/wordml" xmlns:w16se="http://schemas.microsoft.com/office/word/2015/wordml/symex" xmlns:wpg="http://schemas.microsoft.com/office/word/2010/wordprocessingGroup" xmlns:wpi="http://schemas.microsoft.com/office/word/2010/wordprocessingInk" xmlns:wne="http://schemas.microsoft.com/office/word/2006/wordml" xmlns:wps="http://schemas.microsoft.com/office/word/2010/wordprocessingShape" mc:Ignorable="w14 w15 w16se wp14">
   <w:p>
     <w:pPr>
@@ -1468,10 +1495,7 @@
                         </w:p>
                         <w:p/>
                         <w:p/>
-                        <w:p>
-                          <w:bookmarkStart w:id="0" w:name="_GoBack"/>
-                          <w:bookmarkEnd w:id="0"/>
-                        </w:p>
+                        <w:p/>
                       </w:txbxContent>
                     </wps:txbx>
                     <wps:bodyPr rot="0" vert="horz" wrap="square" lIns="91440" tIns="45720" rIns="91440" bIns="45720" anchor="t" anchorCtr="0" upright="1">
@@ -1603,16 +1627,6 @@
 </w:ftr>
 </file>
 
-<file path=word/footer3.xml><?xml version="1.0" encoding="utf-8"?>
-<w:ftr xmlns:wpc="http://schemas.microsoft.com/office/word/2010/wordprocessingCanvas" xmlns:cx="http://schemas.microsoft.com/office/drawing/2014/chartex" xmlns:mc="http://schemas.openxmlformats.org/markup-compatibility/2006" xmlns:o="urn:schemas-microsoft-com:office:office" xmlns:r="http://schemas.openxmlformats.org/officeDocument/2006/relationships" xmlns:m="http://schemas.openxmlformats.org/officeDocument/2006/math" xmlns:v="urn:schemas-microsoft-com:vml" xmlns:wp14="http://schemas.microsoft.com/office/word/2010/wordprocessingDrawing" xmlns:wp="http://schemas.openxmlformats.org/drawingml/2006/wordprocessingDrawing" xmlns:w10="urn:schemas-microsoft-com:office:word" xmlns:w="http://schemas.openxmlformats.org/wordprocessingml/2006/main" xmlns:w14="http://schemas.microsoft.com/office/word/2010/wordml" xmlns:w15="http://schemas.microsoft.com/office/word/2012/wordml" xmlns:w16se="http://schemas.microsoft.com/office/word/2015/wordml/symex" xmlns:wpg="http://schemas.microsoft.com/office/word/2010/wordprocessingGroup" xmlns:wpi="http://schemas.microsoft.com/office/word/2010/wordprocessingInk" xmlns:wne="http://schemas.microsoft.com/office/word/2006/wordml" xmlns:wps="http://schemas.microsoft.com/office/word/2010/wordprocessingShape" mc:Ignorable="w14 w15 w16se wp14">
-  <w:p>
-    <w:pPr>
-      <w:pStyle w:val="Footer"/>
-    </w:pPr>
-  </w:p>
-</w:ftr>
-</file>
-
 <file path=word/footnotes.xml><?xml version="1.0" encoding="utf-8"?>
 <w:footnotes xmlns:wpc="http://schemas.microsoft.com/office/word/2010/wordprocessingCanvas" xmlns:cx="http://schemas.microsoft.com/office/drawing/2014/chartex" xmlns:mc="http://schemas.openxmlformats.org/markup-compatibility/2006" xmlns:o="urn:schemas-microsoft-com:office:office" xmlns:r="http://schemas.openxmlformats.org/officeDocument/2006/relationships" xmlns:m="http://schemas.openxmlformats.org/officeDocument/2006/math" xmlns:v="urn:schemas-microsoft-com:vml" xmlns:wp14="http://schemas.microsoft.com/office/word/2010/wordprocessingDrawing" xmlns:wp="http://schemas.openxmlformats.org/drawingml/2006/wordprocessingDrawing" xmlns:w10="urn:schemas-microsoft-com:office:word" xmlns:w="http://schemas.openxmlformats.org/wordprocessingml/2006/main" xmlns:w14="http://schemas.microsoft.com/office/word/2010/wordml" xmlns:w15="http://schemas.microsoft.com/office/word/2012/wordml" xmlns:w16se="http://schemas.microsoft.com/office/word/2015/wordml/symex" xmlns:wpg="http://schemas.microsoft.com/office/word/2010/wordprocessingGroup" xmlns:wpi="http://schemas.microsoft.com/office/word/2010/wordprocessingInk" xmlns:wne="http://schemas.microsoft.com/office/word/2006/wordml" xmlns:wps="http://schemas.microsoft.com/office/word/2010/wordprocessingShape" mc:Ignorable="w14 w15 w16se wp14">
   <w:footnote w:type="separator" w:id="-1">
@@ -1637,22 +1651,80 @@
   <w:p>
     <w:pPr>
       <w:pStyle w:val="Header"/>
-    </w:pPr>
-  </w:p>
-</w:hdr>
-</file>
-
-<file path=word/header2.xml><?xml version="1.0" encoding="utf-8"?>
-<w:hdr xmlns:wpc="http://schemas.microsoft.com/office/word/2010/wordprocessingCanvas" xmlns:cx="http://schemas.microsoft.com/office/drawing/2014/chartex" xmlns:mc="http://schemas.openxmlformats.org/markup-compatibility/2006" xmlns:o="urn:schemas-microsoft-com:office:office" xmlns:r="http://schemas.openxmlformats.org/officeDocument/2006/relationships" xmlns:m="http://schemas.openxmlformats.org/officeDocument/2006/math" xmlns:v="urn:schemas-microsoft-com:vml" xmlns:wp14="http://schemas.microsoft.com/office/word/2010/wordprocessingDrawing" xmlns:wp="http://schemas.openxmlformats.org/drawingml/2006/wordprocessingDrawing" xmlns:w10="urn:schemas-microsoft-com:office:word" xmlns:w="http://schemas.openxmlformats.org/wordprocessingml/2006/main" xmlns:w14="http://schemas.microsoft.com/office/word/2010/wordml" xmlns:w15="http://schemas.microsoft.com/office/word/2012/wordml" xmlns:w16se="http://schemas.microsoft.com/office/word/2015/wordml/symex" xmlns:wpg="http://schemas.microsoft.com/office/word/2010/wordprocessingGroup" xmlns:wpi="http://schemas.microsoft.com/office/word/2010/wordprocessingInk" xmlns:wne="http://schemas.microsoft.com/office/word/2006/wordml" xmlns:wps="http://schemas.microsoft.com/office/word/2010/wordprocessingShape" mc:Ignorable="w14 w15 w16se wp14">
-  <w:p>
-    <w:pPr>
-      <w:pStyle w:val="Header"/>
       <w:tabs>
         <w:tab w:val="clear" w:pos="4153"/>
         <w:tab w:val="clear" w:pos="8306"/>
         <w:tab w:val="left" w:pos="3570"/>
       </w:tabs>
     </w:pPr>
+    <w:r>
+      <w:rPr>
+        <w:noProof/>
+        <w:lang w:val="en-US" w:eastAsia="en-US"/>
+      </w:rPr>
+      <w:drawing>
+        <wp:anchor distT="0" distB="0" distL="114300" distR="114300" simplePos="0" relativeHeight="251660288" behindDoc="0" locked="0" layoutInCell="1" allowOverlap="1" wp14:anchorId="2E97205D" wp14:editId="76C1534B">
+          <wp:simplePos x="0" y="0"/>
+          <wp:positionH relativeFrom="margin">
+            <wp:align>center</wp:align>
+          </wp:positionH>
+          <wp:positionV relativeFrom="margin">
+            <wp:posOffset>-1636395</wp:posOffset>
+          </wp:positionV>
+          <wp:extent cx="6581775" cy="1690370"/>
+          <wp:effectExtent l="0" t="0" r="9525" b="0"/>
+          <wp:wrapNone/>
+          <wp:docPr id="28" name="Picture 28" descr="MOF_HEAD_LETTER-02 (1)"/>
+          <wp:cNvGraphicFramePr>
+            <a:graphicFrameLocks xmlns:a="http://schemas.openxmlformats.org/drawingml/2006/main" noChangeAspect="1"/>
+          </wp:cNvGraphicFramePr>
+          <a:graphic xmlns:a="http://schemas.openxmlformats.org/drawingml/2006/main">
+            <a:graphicData uri="http://schemas.openxmlformats.org/drawingml/2006/picture">
+              <pic:pic xmlns:pic="http://schemas.openxmlformats.org/drawingml/2006/picture">
+                <pic:nvPicPr>
+                  <pic:cNvPr id="0" name="Picture 3" descr="MOF_HEAD_LETTER-02 (1)"/>
+                  <pic:cNvPicPr>
+                    <a:picLocks noChangeAspect="1" noChangeArrowheads="1"/>
+                  </pic:cNvPicPr>
+                </pic:nvPicPr>
+                <pic:blipFill>
+                  <a:blip r:embed="rId1">
+                    <a:extLst>
+                      <a:ext uri="{28A0092B-C50C-407E-A947-70E740481C1C}">
+                        <a14:useLocalDpi xmlns:a14="http://schemas.microsoft.com/office/drawing/2010/main" val="0"/>
+                      </a:ext>
+                    </a:extLst>
+                  </a:blip>
+                  <a:srcRect/>
+                  <a:stretch>
+                    <a:fillRect/>
+                  </a:stretch>
+                </pic:blipFill>
+                <pic:spPr bwMode="auto">
+                  <a:xfrm>
+                    <a:off x="0" y="0"/>
+                    <a:ext cx="6581775" cy="1690370"/>
+                  </a:xfrm>
+                  <a:prstGeom prst="rect">
+                    <a:avLst/>
+                  </a:prstGeom>
+                  <a:noFill/>
+                  <a:ln>
+                    <a:noFill/>
+                  </a:ln>
+                </pic:spPr>
+              </pic:pic>
+            </a:graphicData>
+          </a:graphic>
+          <wp14:sizeRelH relativeFrom="page">
+            <wp14:pctWidth>0</wp14:pctWidth>
+          </wp14:sizeRelH>
+          <wp14:sizeRelV relativeFrom="page">
+            <wp14:pctHeight>0</wp14:pctHeight>
+          </wp14:sizeRelV>
+        </wp:anchor>
+      </w:drawing>
+    </w:r>
   </w:p>
   <w:p>
     <w:pPr>
@@ -1724,86 +1796,8 @@
       </w:tabs>
     </w:pPr>
     <w:r>
-      <w:rPr>
-        <w:noProof/>
-        <w:lang w:val="en-US" w:eastAsia="en-US"/>
-      </w:rPr>
-      <w:drawing>
-        <wp:anchor distT="0" distB="0" distL="114300" distR="114300" simplePos="0" relativeHeight="251660288" behindDoc="0" locked="0" layoutInCell="1" allowOverlap="1" wp14:anchorId="0FF8413B" wp14:editId="41EB27C2">
-          <wp:simplePos x="0" y="0"/>
-          <wp:positionH relativeFrom="margin">
-            <wp:posOffset>-371475</wp:posOffset>
-          </wp:positionH>
-          <wp:positionV relativeFrom="margin">
-            <wp:posOffset>-1865630</wp:posOffset>
-          </wp:positionV>
-          <wp:extent cx="6581775" cy="1690370"/>
-          <wp:effectExtent l="0" t="0" r="9525" b="0"/>
-          <wp:wrapSquare wrapText="bothSides"/>
-          <wp:docPr id="82" name="Picture 82" descr="MOF_HEAD_LETTER-02 (1)"/>
-          <wp:cNvGraphicFramePr>
-            <a:graphicFrameLocks xmlns:a="http://schemas.openxmlformats.org/drawingml/2006/main" noChangeAspect="1"/>
-          </wp:cNvGraphicFramePr>
-          <a:graphic xmlns:a="http://schemas.openxmlformats.org/drawingml/2006/main">
-            <a:graphicData uri="http://schemas.openxmlformats.org/drawingml/2006/picture">
-              <pic:pic xmlns:pic="http://schemas.openxmlformats.org/drawingml/2006/picture">
-                <pic:nvPicPr>
-                  <pic:cNvPr id="0" name="Picture 3" descr="MOF_HEAD_LETTER-02 (1)"/>
-                  <pic:cNvPicPr>
-                    <a:picLocks noChangeAspect="1" noChangeArrowheads="1"/>
-                  </pic:cNvPicPr>
-                </pic:nvPicPr>
-                <pic:blipFill>
-                  <a:blip r:embed="rId1">
-                    <a:extLst>
-                      <a:ext uri="{28A0092B-C50C-407E-A947-70E740481C1C}">
-                        <a14:useLocalDpi xmlns:a14="http://schemas.microsoft.com/office/drawing/2010/main" val="0"/>
-                      </a:ext>
-                    </a:extLst>
-                  </a:blip>
-                  <a:srcRect/>
-                  <a:stretch>
-                    <a:fillRect/>
-                  </a:stretch>
-                </pic:blipFill>
-                <pic:spPr bwMode="auto">
-                  <a:xfrm>
-                    <a:off x="0" y="0"/>
-                    <a:ext cx="6581775" cy="1690370"/>
-                  </a:xfrm>
-                  <a:prstGeom prst="rect">
-                    <a:avLst/>
-                  </a:prstGeom>
-                  <a:noFill/>
-                  <a:ln>
-                    <a:noFill/>
-                  </a:ln>
-                </pic:spPr>
-              </pic:pic>
-            </a:graphicData>
-          </a:graphic>
-          <wp14:sizeRelH relativeFrom="page">
-            <wp14:pctWidth>0</wp14:pctWidth>
-          </wp14:sizeRelH>
-          <wp14:sizeRelV relativeFrom="page">
-            <wp14:pctHeight>0</wp14:pctHeight>
-          </wp14:sizeRelV>
-        </wp:anchor>
-      </w:drawing>
-    </w:r>
-    <w:r>
       <w:tab/>
     </w:r>
-  </w:p>
-</w:hdr>
-</file>
-
-<file path=word/header3.xml><?xml version="1.0" encoding="utf-8"?>
-<w:hdr xmlns:wpc="http://schemas.microsoft.com/office/word/2010/wordprocessingCanvas" xmlns:cx="http://schemas.microsoft.com/office/drawing/2014/chartex" xmlns:mc="http://schemas.openxmlformats.org/markup-compatibility/2006" xmlns:o="urn:schemas-microsoft-com:office:office" xmlns:r="http://schemas.openxmlformats.org/officeDocument/2006/relationships" xmlns:m="http://schemas.openxmlformats.org/officeDocument/2006/math" xmlns:v="urn:schemas-microsoft-com:vml" xmlns:wp14="http://schemas.microsoft.com/office/word/2010/wordprocessingDrawing" xmlns:wp="http://schemas.openxmlformats.org/drawingml/2006/wordprocessingDrawing" xmlns:w10="urn:schemas-microsoft-com:office:word" xmlns:w="http://schemas.openxmlformats.org/wordprocessingml/2006/main" xmlns:w14="http://schemas.microsoft.com/office/word/2010/wordml" xmlns:w15="http://schemas.microsoft.com/office/word/2012/wordml" xmlns:w16se="http://schemas.microsoft.com/office/word/2015/wordml/symex" xmlns:wpg="http://schemas.microsoft.com/office/word/2010/wordprocessingGroup" xmlns:wpi="http://schemas.microsoft.com/office/word/2010/wordprocessingInk" xmlns:wne="http://schemas.microsoft.com/office/word/2006/wordml" xmlns:wps="http://schemas.microsoft.com/office/word/2010/wordprocessingShape" mc:Ignorable="w14 w15 w16se wp14">
-  <w:p>
-    <w:pPr>
-      <w:pStyle w:val="Header"/>
-    </w:pPr>
   </w:p>
 </w:hdr>
 </file>
@@ -3874,7 +3868,7 @@
 </file>
 
 <file path=customXml/itemProps1.xml><?xml version="1.0" encoding="utf-8"?>
-<ds:datastoreItem xmlns:ds="http://schemas.openxmlformats.org/officeDocument/2006/customXml" ds:itemID="{5007A16D-D6D0-4CC9-95CA-BDCA4A7225E4}">
+<ds:datastoreItem xmlns:ds="http://schemas.openxmlformats.org/officeDocument/2006/customXml" ds:itemID="{1FFE9C76-5ECA-4B38-AFD8-76E2CC1E3232}">
   <ds:schemaRefs>
     <ds:schemaRef ds:uri="http://schemas.openxmlformats.org/officeDocument/2006/bibliography"/>
   </ds:schemaRefs>

</xml_diff>